<commit_message>
services (iam, fts, pub/sub)
</commit_message>
<xml_diff>
--- a/docs/Federizer - executive summary tl-dr.docx
+++ b/docs/Federizer - executive summary tl-dr.docx
@@ -351,8 +351,8 @@
         </w:rPr>
         <w:t xml:space="preserve"> to transfer and store something that is either bulky or large in numbers. This includes documents, images, audios and videos. </w:t>
       </w:r>
-      <w:bookmarkStart w:id="1" w:name="__DdeLink__193_1429393949"/>
-      <w:bookmarkStart w:id="2" w:name="__DdeLink__191_1429393949"/>
+      <w:bookmarkStart w:id="1" w:name="__DdeLink__191_1429393949"/>
+      <w:bookmarkStart w:id="2" w:name="__DdeLink__193_1429393949"/>
       <w:r>
         <w:rPr>
           <w:rFonts w:eastAsia="Times New Roman" w:cs="Calibri"/>
@@ -543,6 +543,10 @@
         <w:t xml:space="preserve">globally distributed Domain Name System, Web technologies and loosely coupled Domain Authentication Layer. The Domain Authentication Layer is built around </w:t>
       </w:r>
       <w:r>
+        <w:rPr/>
+        <w:t xml:space="preserve">OAuth 2.0 and </w:t>
+      </w:r>
+      <w:r>
         <w:rPr>
           <w:rFonts w:eastAsia="" w:cs="" w:cstheme="minorBidi" w:eastAsiaTheme="minorEastAsia"/>
           <w:color w:val="auto"/>
@@ -555,7 +559,15 @@
       </w:r>
       <w:r>
         <w:rPr/>
-        <w:t xml:space="preserve"> specification and includes Resource Protection Gateway in order to control information exchange between security domains. </w:t>
+        <w:t xml:space="preserve"> specification</w:t>
+      </w:r>
+      <w:r>
+        <w:rPr/>
+        <w:t>s</w:t>
+      </w:r>
+      <w:r>
+        <w:rPr/>
+        <w:t xml:space="preserve"> and includes Resource Protection Gateway in order to control information exchange between security domains. </w:t>
       </w:r>
       <w:r>
         <w:rPr>
@@ -674,7 +686,7 @@
       </w:r>
       <w:r>
         <w:rPr/>
-        <w:t xml:space="preserve"> services</w:t>
+        <w:t xml:space="preserve"> service</w:t>
       </w:r>
     </w:p>
     <w:p>
@@ -899,16 +911,61 @@
     </w:p>
     <w:p>
       <w:pPr>
-        <w:pStyle w:val="Normal"/>
-        <w:spacing w:lineRule="auto" w:line="240"/>
-        <w:rPr>
-          <w:rFonts w:ascii="Calibri" w:hAnsi="Calibri" w:eastAsia="Times New Roman" w:cs="Calibri"/>
-        </w:rPr>
-      </w:pPr>
-      <w:r>
-        <w:rPr>
-          <w:rFonts w:eastAsia="Times New Roman" w:cs="Calibri"/>
-        </w:rPr>
+        <w:pStyle w:val="ListParagraph"/>
+        <w:spacing w:lineRule="auto" w:line="240"/>
+        <w:ind w:hanging="0"/>
+        <w:rPr/>
+      </w:pPr>
+      <w:r>
+        <w:rPr/>
+        <w:t xml:space="preserve">         </w:t>
+      </w:r>
+      <w:r>
+        <w:rPr/>
+        <w:t>2.     Identity and Access Management service</w:t>
+      </w:r>
+    </w:p>
+    <w:p>
+      <w:pPr>
+        <w:pStyle w:val="ListParagraph"/>
+        <w:spacing w:lineRule="auto" w:line="240"/>
+        <w:ind w:hanging="0"/>
+        <w:rPr/>
+      </w:pPr>
+      <w:r>
+        <w:rPr/>
+        <w:t xml:space="preserve">         </w:t>
+      </w:r>
+      <w:r>
+        <w:rPr/>
+        <w:t>3.     Full-Text Search service</w:t>
+      </w:r>
+    </w:p>
+    <w:p>
+      <w:pPr>
+        <w:pStyle w:val="ListParagraph"/>
+        <w:spacing w:lineRule="auto" w:line="240"/>
+        <w:ind w:hanging="0"/>
+        <w:rPr/>
+      </w:pPr>
+      <w:r>
+        <w:rPr/>
+        <w:t xml:space="preserve">         </w:t>
+      </w:r>
+      <w:r>
+        <w:rPr/>
+        <w:t>4.     Publish-Subscribe service</w:t>
+      </w:r>
+    </w:p>
+    <w:p>
+      <w:pPr>
+        <w:pStyle w:val="ListParagraph"/>
+        <w:spacing w:lineRule="auto" w:line="240"/>
+        <w:ind w:hanging="0"/>
+        <w:rPr/>
+      </w:pPr>
+      <w:r>
+        <w:rPr/>
       </w:r>
     </w:p>
     <w:p>
@@ -1189,41 +1246,7 @@
         </w:rPr>
       </w:pPr>
       <w:r>
-        <w:rPr>
-          <w:rFonts w:eastAsia="" w:cs="Calibri Light" w:cstheme="majorHAnsi" w:ascii="Calibri Light" w:hAnsi="Calibri Light"/>
-          <w:b/>
-          <w:color w:val="auto"/>
-          <w:kern w:val="0"/>
-          <w:sz w:val="22"/>
-          <w:szCs w:val="22"/>
-          <w:lang w:val="en-US" w:eastAsia="en-US" w:bidi="ar-SA"/>
-        </w:rPr>
-      </w:r>
-    </w:p>
-    <w:p>
-      <w:pPr>
-        <w:pStyle w:val="Normal"/>
-        <w:rPr>
-          <w:rFonts w:ascii="Calibri Light" w:hAnsi="Calibri Light" w:eastAsia="" w:cs="Calibri Light" w:asciiTheme="majorHAnsi" w:cstheme="majorHAnsi" w:hAnsiTheme="majorHAnsi"/>
-          <w:b/>
-          <w:b/>
-          <w:color w:val="auto"/>
-          <w:kern w:val="0"/>
-          <w:sz w:val="22"/>
-          <w:szCs w:val="22"/>
-          <w:lang w:val="en-US" w:eastAsia="en-US" w:bidi="ar-SA"/>
-        </w:rPr>
-      </w:pPr>
-      <w:r>
-        <w:rPr>
-          <w:rFonts w:eastAsia="" w:cs="Calibri Light" w:cstheme="majorHAnsi" w:ascii="Calibri Light" w:hAnsi="Calibri Light"/>
-          <w:b/>
-          <w:color w:val="auto"/>
-          <w:kern w:val="0"/>
-          <w:sz w:val="22"/>
-          <w:szCs w:val="22"/>
-          <w:lang w:val="en-US" w:eastAsia="en-US" w:bidi="ar-SA"/>
-        </w:rPr>
+        <w:rPr/>
       </w:r>
     </w:p>
     <w:p>
@@ -2542,15 +2565,8 @@
       <w:t xml:space="preserve"> </w:t>
     </w:r>
     <w:r>
-      <w:rPr>
-        <w:rFonts w:eastAsia="" w:cs="" w:cstheme="minorBidi" w:eastAsiaTheme="minorEastAsia"/>
-        <w:color w:val="auto"/>
-        <w:kern w:val="0"/>
-        <w:sz w:val="21"/>
-        <w:szCs w:val="21"/>
-        <w:lang w:val="en-US" w:eastAsia="en-US" w:bidi="ar-SA"/>
-      </w:rPr>
-      <w:t>1</w:t>
+      <w:rPr/>
+      <w:t>2</w:t>
     </w:r>
     <w:r>
       <w:rPr>

</xml_diff>

<commit_message>
The project has moved! Follow us at https://github.com/cargomail-io
</commit_message>
<xml_diff>
--- a/docs/Federizer - executive summary tl-dr.docx
+++ b/docs/Federizer - executive summary tl-dr.docx
@@ -351,8 +351,8 @@
         </w:rPr>
         <w:t xml:space="preserve"> to transfer and store something that is either bulky or large in numbers. This includes documents, images, audios and videos. </w:t>
       </w:r>
-      <w:bookmarkStart w:id="1" w:name="__DdeLink__193_1429393949"/>
-      <w:bookmarkStart w:id="2" w:name="__DdeLink__191_1429393949"/>
+      <w:bookmarkStart w:id="1" w:name="__DdeLink__191_1429393949"/>
+      <w:bookmarkStart w:id="2" w:name="__DdeLink__193_1429393949"/>
       <w:r>
         <w:rPr>
           <w:rFonts w:eastAsia="Times New Roman" w:cs="Calibri"/>
@@ -604,18 +604,7 @@
           <w:szCs w:val="21"/>
           <w:lang w:val="en-US" w:eastAsia="en-US" w:bidi="ar-SA"/>
         </w:rPr>
-        <w:t>recipient's</w:t>
-      </w:r>
-      <w:r>
-        <w:rPr>
-          <w:rFonts w:eastAsia="Times New Roman" w:cs="Calibri"/>
-          <w:color w:val="auto"/>
-          <w:kern w:val="0"/>
-          <w:sz w:val="21"/>
-          <w:szCs w:val="21"/>
-          <w:lang w:val="en-US" w:eastAsia="en-US" w:bidi="ar-SA"/>
-        </w:rPr>
-        <w:t xml:space="preserve"> system </w:t>
+        <w:t xml:space="preserve">recipient's system </w:t>
       </w:r>
       <w:r>
         <w:rPr>
@@ -2654,11 +2643,63 @@
     </w:r>
     <w:r>
       <w:rPr/>
-      <w:t xml:space="preserve">                                                                                                                                                                 </w:t>
+      <w:t xml:space="preserve">                   </w:t>
     </w:r>
     <w:r>
+      <w:rPr>
+        <w:rFonts w:eastAsia="" w:cs="" w:cstheme="minorBidi" w:eastAsiaTheme="minorEastAsia"/>
+        <w:b/>
+        <w:bCs/>
+        <w:color w:val="auto"/>
+        <w:kern w:val="0"/>
+        <w:sz w:val="21"/>
+        <w:szCs w:val="21"/>
+        <w:lang w:val="en-US" w:eastAsia="en-US" w:bidi="ar-SA"/>
+      </w:rPr>
+      <w:t>The</w:t>
+    </w:r>
+    <w:r>
+      <w:rPr>
+        <w:b/>
+        <w:bCs/>
+      </w:rPr>
+      <w:t xml:space="preserve"> project has moved! Follow us </w:t>
+    </w:r>
+    <w:r>
+      <w:rPr>
+        <w:rFonts w:eastAsia="" w:cs="" w:cstheme="minorBidi" w:eastAsiaTheme="minorEastAsia"/>
+        <w:b/>
+        <w:bCs/>
+        <w:color w:val="auto"/>
+        <w:kern w:val="0"/>
+        <w:sz w:val="21"/>
+        <w:szCs w:val="21"/>
+        <w:lang w:val="en-US" w:eastAsia="en-US" w:bidi="ar-SA"/>
+      </w:rPr>
+      <w:t>at</w:t>
+    </w:r>
+    <w:r>
+      <w:rPr>
+        <w:rFonts w:eastAsia="" w:cs="" w:cstheme="minorBidi" w:eastAsiaTheme="minorEastAsia"/>
+        <w:color w:val="auto"/>
+        <w:kern w:val="0"/>
+        <w:sz w:val="21"/>
+        <w:szCs w:val="21"/>
+        <w:lang w:val="en-US" w:eastAsia="en-US" w:bidi="ar-SA"/>
+      </w:rPr>
+      <w:t xml:space="preserve"> </w:t>
+    </w:r>
+    <w:hyperlink r:id="rId2">
+      <w:r>
+        <w:rPr>
+          <w:rStyle w:val="InternetLink"/>
+        </w:rPr>
+        <w:t>https://github.com/cargomail-io</w:t>
+      </w:r>
+    </w:hyperlink>
+    <w:r>
       <w:rPr/>
-      <w:t>Living document</w:t>
+      <w:t xml:space="preserve">                 Living document                                                                     </w:t>
     </w:r>
   </w:p>
   <w:p>
@@ -2666,7 +2707,7 @@
       <w:pStyle w:val="Header"/>
       <w:rPr/>
     </w:pPr>
-    <w:hyperlink r:id="rId2">
+    <w:hyperlink r:id="rId3">
       <w:r>
         <w:rPr>
           <w:rStyle w:val="InternetLink"/>
@@ -2676,7 +2717,7 @@
     </w:hyperlink>
     <w:r>
       <w:rPr/>
-      <w:t xml:space="preserve">                                                                                                                                    last edited on </w:t>
+      <w:t xml:space="preserve">                                                                                                                                  last edited on </w:t>
     </w:r>
     <w:r>
       <w:rPr>
@@ -2702,7 +2743,7 @@
         <w:szCs w:val="21"/>
         <w:lang w:val="en-US" w:eastAsia="en-US" w:bidi="ar-SA"/>
       </w:rPr>
-      <w:t>2</w:t>
+      <w:t>17</w:t>
     </w:r>
     <w:r>
       <w:rPr/>
@@ -2721,6 +2762,9 @@
       <w:lvlText w:val="%1."/>
       <w:lvlJc w:val="left"/>
       <w:pPr>
+        <w:tabs>
+          <w:tab w:val="num" w:pos="720"/>
+        </w:tabs>
         <w:ind w:left="720" w:hanging="360"/>
       </w:pPr>
     </w:lvl>
@@ -2730,6 +2774,9 @@
       <w:lvlText w:val="%2."/>
       <w:lvlJc w:val="left"/>
       <w:pPr>
+        <w:tabs>
+          <w:tab w:val="num" w:pos="1080"/>
+        </w:tabs>
         <w:ind w:left="1440" w:hanging="360"/>
       </w:pPr>
     </w:lvl>
@@ -2739,6 +2786,9 @@
       <w:lvlText w:val="%3."/>
       <w:lvlJc w:val="right"/>
       <w:pPr>
+        <w:tabs>
+          <w:tab w:val="num" w:pos="1440"/>
+        </w:tabs>
         <w:ind w:left="2160" w:hanging="180"/>
       </w:pPr>
     </w:lvl>
@@ -2748,6 +2798,9 @@
       <w:lvlText w:val="%4."/>
       <w:lvlJc w:val="left"/>
       <w:pPr>
+        <w:tabs>
+          <w:tab w:val="num" w:pos="1800"/>
+        </w:tabs>
         <w:ind w:left="2880" w:hanging="360"/>
       </w:pPr>
     </w:lvl>
@@ -2757,6 +2810,9 @@
       <w:lvlText w:val="%5."/>
       <w:lvlJc w:val="left"/>
       <w:pPr>
+        <w:tabs>
+          <w:tab w:val="num" w:pos="2160"/>
+        </w:tabs>
         <w:ind w:left="3600" w:hanging="360"/>
       </w:pPr>
     </w:lvl>
@@ -2766,6 +2822,9 @@
       <w:lvlText w:val="%6."/>
       <w:lvlJc w:val="right"/>
       <w:pPr>
+        <w:tabs>
+          <w:tab w:val="num" w:pos="2520"/>
+        </w:tabs>
         <w:ind w:left="4320" w:hanging="180"/>
       </w:pPr>
     </w:lvl>
@@ -2775,6 +2834,9 @@
       <w:lvlText w:val="%7."/>
       <w:lvlJc w:val="left"/>
       <w:pPr>
+        <w:tabs>
+          <w:tab w:val="num" w:pos="2880"/>
+        </w:tabs>
         <w:ind w:left="5040" w:hanging="360"/>
       </w:pPr>
     </w:lvl>
@@ -2784,6 +2846,9 @@
       <w:lvlText w:val="%8."/>
       <w:lvlJc w:val="left"/>
       <w:pPr>
+        <w:tabs>
+          <w:tab w:val="num" w:pos="3240"/>
+        </w:tabs>
         <w:ind w:left="5760" w:hanging="360"/>
       </w:pPr>
     </w:lvl>
@@ -2793,6 +2858,9 @@
       <w:lvlText w:val="%9."/>
       <w:lvlJc w:val="right"/>
       <w:pPr>
+        <w:tabs>
+          <w:tab w:val="num" w:pos="3600"/>
+        </w:tabs>
         <w:ind w:left="6480" w:hanging="180"/>
       </w:pPr>
     </w:lvl>
@@ -2804,6 +2872,9 @@
       <w:lvlText w:val="%1."/>
       <w:lvlJc w:val="left"/>
       <w:pPr>
+        <w:tabs>
+          <w:tab w:val="num" w:pos="720"/>
+        </w:tabs>
         <w:ind w:left="720" w:hanging="360"/>
       </w:pPr>
     </w:lvl>
@@ -2813,6 +2884,9 @@
       <w:lvlText w:val="%2."/>
       <w:lvlJc w:val="left"/>
       <w:pPr>
+        <w:tabs>
+          <w:tab w:val="num" w:pos="1080"/>
+        </w:tabs>
         <w:ind w:left="1440" w:hanging="360"/>
       </w:pPr>
     </w:lvl>
@@ -2822,6 +2896,9 @@
       <w:lvlText w:val="%3."/>
       <w:lvlJc w:val="right"/>
       <w:pPr>
+        <w:tabs>
+          <w:tab w:val="num" w:pos="1440"/>
+        </w:tabs>
         <w:ind w:left="2160" w:hanging="180"/>
       </w:pPr>
     </w:lvl>
@@ -2831,6 +2908,9 @@
       <w:lvlText w:val="%4."/>
       <w:lvlJc w:val="left"/>
       <w:pPr>
+        <w:tabs>
+          <w:tab w:val="num" w:pos="1800"/>
+        </w:tabs>
         <w:ind w:left="2880" w:hanging="360"/>
       </w:pPr>
     </w:lvl>
@@ -2840,6 +2920,9 @@
       <w:lvlText w:val="%5."/>
       <w:lvlJc w:val="left"/>
       <w:pPr>
+        <w:tabs>
+          <w:tab w:val="num" w:pos="2160"/>
+        </w:tabs>
         <w:ind w:left="3600" w:hanging="360"/>
       </w:pPr>
     </w:lvl>
@@ -2849,6 +2932,9 @@
       <w:lvlText w:val="%6."/>
       <w:lvlJc w:val="right"/>
       <w:pPr>
+        <w:tabs>
+          <w:tab w:val="num" w:pos="2520"/>
+        </w:tabs>
         <w:ind w:left="4320" w:hanging="180"/>
       </w:pPr>
     </w:lvl>
@@ -2858,6 +2944,9 @@
       <w:lvlText w:val="%7."/>
       <w:lvlJc w:val="left"/>
       <w:pPr>
+        <w:tabs>
+          <w:tab w:val="num" w:pos="2880"/>
+        </w:tabs>
         <w:ind w:left="5040" w:hanging="360"/>
       </w:pPr>
     </w:lvl>
@@ -2867,6 +2956,9 @@
       <w:lvlText w:val="%8."/>
       <w:lvlJc w:val="left"/>
       <w:pPr>
+        <w:tabs>
+          <w:tab w:val="num" w:pos="3240"/>
+        </w:tabs>
         <w:ind w:left="5760" w:hanging="360"/>
       </w:pPr>
     </w:lvl>
@@ -2876,6 +2968,9 @@
       <w:lvlText w:val="%9."/>
       <w:lvlJc w:val="right"/>
       <w:pPr>
+        <w:tabs>
+          <w:tab w:val="num" w:pos="3600"/>
+        </w:tabs>
         <w:ind w:left="6480" w:hanging="180"/>
       </w:pPr>
     </w:lvl>
@@ -2887,6 +2982,9 @@
       <w:lvlText w:val="%1."/>
       <w:lvlJc w:val="left"/>
       <w:pPr>
+        <w:tabs>
+          <w:tab w:val="num" w:pos="720"/>
+        </w:tabs>
         <w:ind w:left="720" w:hanging="360"/>
       </w:pPr>
     </w:lvl>
@@ -2896,6 +2994,9 @@
       <w:lvlText w:val="%2."/>
       <w:lvlJc w:val="left"/>
       <w:pPr>
+        <w:tabs>
+          <w:tab w:val="num" w:pos="1080"/>
+        </w:tabs>
         <w:ind w:left="1440" w:hanging="360"/>
       </w:pPr>
     </w:lvl>
@@ -2905,6 +3006,9 @@
       <w:lvlText w:val="%3."/>
       <w:lvlJc w:val="right"/>
       <w:pPr>
+        <w:tabs>
+          <w:tab w:val="num" w:pos="1440"/>
+        </w:tabs>
         <w:ind w:left="2160" w:hanging="180"/>
       </w:pPr>
     </w:lvl>
@@ -2914,6 +3018,9 @@
       <w:lvlText w:val="%4."/>
       <w:lvlJc w:val="left"/>
       <w:pPr>
+        <w:tabs>
+          <w:tab w:val="num" w:pos="1800"/>
+        </w:tabs>
         <w:ind w:left="2880" w:hanging="360"/>
       </w:pPr>
     </w:lvl>
@@ -2923,6 +3030,9 @@
       <w:lvlText w:val="%5."/>
       <w:lvlJc w:val="left"/>
       <w:pPr>
+        <w:tabs>
+          <w:tab w:val="num" w:pos="2160"/>
+        </w:tabs>
         <w:ind w:left="3600" w:hanging="360"/>
       </w:pPr>
     </w:lvl>
@@ -2932,6 +3042,9 @@
       <w:lvlText w:val="%6."/>
       <w:lvlJc w:val="right"/>
       <w:pPr>
+        <w:tabs>
+          <w:tab w:val="num" w:pos="2520"/>
+        </w:tabs>
         <w:ind w:left="4320" w:hanging="180"/>
       </w:pPr>
     </w:lvl>
@@ -2941,6 +3054,9 @@
       <w:lvlText w:val="%7."/>
       <w:lvlJc w:val="left"/>
       <w:pPr>
+        <w:tabs>
+          <w:tab w:val="num" w:pos="2880"/>
+        </w:tabs>
         <w:ind w:left="5040" w:hanging="360"/>
       </w:pPr>
     </w:lvl>
@@ -2950,6 +3066,9 @@
       <w:lvlText w:val="%8."/>
       <w:lvlJc w:val="left"/>
       <w:pPr>
+        <w:tabs>
+          <w:tab w:val="num" w:pos="3240"/>
+        </w:tabs>
         <w:ind w:left="5760" w:hanging="360"/>
       </w:pPr>
     </w:lvl>
@@ -2959,6 +3078,9 @@
       <w:lvlText w:val="%9."/>
       <w:lvlJc w:val="right"/>
       <w:pPr>
+        <w:tabs>
+          <w:tab w:val="num" w:pos="3600"/>
+        </w:tabs>
         <w:ind w:left="6480" w:hanging="180"/>
       </w:pPr>
     </w:lvl>
@@ -2970,6 +3092,9 @@
       <w:lvlText w:val="%1."/>
       <w:lvlJc w:val="left"/>
       <w:pPr>
+        <w:tabs>
+          <w:tab w:val="num" w:pos="720"/>
+        </w:tabs>
         <w:ind w:left="720" w:hanging="360"/>
       </w:pPr>
     </w:lvl>
@@ -2979,6 +3104,9 @@
       <w:lvlText w:val="%2."/>
       <w:lvlJc w:val="left"/>
       <w:pPr>
+        <w:tabs>
+          <w:tab w:val="num" w:pos="1080"/>
+        </w:tabs>
         <w:ind w:left="1440" w:hanging="360"/>
       </w:pPr>
     </w:lvl>
@@ -2988,6 +3116,9 @@
       <w:lvlText w:val="%3."/>
       <w:lvlJc w:val="right"/>
       <w:pPr>
+        <w:tabs>
+          <w:tab w:val="num" w:pos="1440"/>
+        </w:tabs>
         <w:ind w:left="2160" w:hanging="180"/>
       </w:pPr>
     </w:lvl>
@@ -2997,6 +3128,9 @@
       <w:lvlText w:val="%4."/>
       <w:lvlJc w:val="left"/>
       <w:pPr>
+        <w:tabs>
+          <w:tab w:val="num" w:pos="1800"/>
+        </w:tabs>
         <w:ind w:left="2880" w:hanging="360"/>
       </w:pPr>
     </w:lvl>
@@ -3006,6 +3140,9 @@
       <w:lvlText w:val="%5."/>
       <w:lvlJc w:val="left"/>
       <w:pPr>
+        <w:tabs>
+          <w:tab w:val="num" w:pos="2160"/>
+        </w:tabs>
         <w:ind w:left="3600" w:hanging="360"/>
       </w:pPr>
     </w:lvl>
@@ -3015,6 +3152,9 @@
       <w:lvlText w:val="%6."/>
       <w:lvlJc w:val="right"/>
       <w:pPr>
+        <w:tabs>
+          <w:tab w:val="num" w:pos="2520"/>
+        </w:tabs>
         <w:ind w:left="4320" w:hanging="180"/>
       </w:pPr>
     </w:lvl>
@@ -3024,6 +3164,9 @@
       <w:lvlText w:val="%7."/>
       <w:lvlJc w:val="left"/>
       <w:pPr>
+        <w:tabs>
+          <w:tab w:val="num" w:pos="2880"/>
+        </w:tabs>
         <w:ind w:left="5040" w:hanging="360"/>
       </w:pPr>
     </w:lvl>
@@ -3033,6 +3176,9 @@
       <w:lvlText w:val="%8."/>
       <w:lvlJc w:val="left"/>
       <w:pPr>
+        <w:tabs>
+          <w:tab w:val="num" w:pos="3240"/>
+        </w:tabs>
         <w:ind w:left="5760" w:hanging="360"/>
       </w:pPr>
     </w:lvl>
@@ -3042,6 +3188,9 @@
       <w:lvlText w:val="%9."/>
       <w:lvlJc w:val="right"/>
       <w:pPr>
+        <w:tabs>
+          <w:tab w:val="num" w:pos="3600"/>
+        </w:tabs>
         <w:ind w:left="6480" w:hanging="180"/>
       </w:pPr>
     </w:lvl>
@@ -3053,6 +3202,9 @@
       <w:lvlText w:val="%1."/>
       <w:lvlJc w:val="left"/>
       <w:pPr>
+        <w:tabs>
+          <w:tab w:val="num" w:pos="720"/>
+        </w:tabs>
         <w:ind w:left="720" w:hanging="360"/>
       </w:pPr>
     </w:lvl>
@@ -3062,6 +3214,9 @@
       <w:lvlText w:val="%2."/>
       <w:lvlJc w:val="left"/>
       <w:pPr>
+        <w:tabs>
+          <w:tab w:val="num" w:pos="1080"/>
+        </w:tabs>
         <w:ind w:left="1440" w:hanging="360"/>
       </w:pPr>
     </w:lvl>
@@ -3071,6 +3226,9 @@
       <w:lvlText w:val="%3."/>
       <w:lvlJc w:val="right"/>
       <w:pPr>
+        <w:tabs>
+          <w:tab w:val="num" w:pos="1440"/>
+        </w:tabs>
         <w:ind w:left="2160" w:hanging="180"/>
       </w:pPr>
     </w:lvl>
@@ -3080,6 +3238,9 @@
       <w:lvlText w:val="%4."/>
       <w:lvlJc w:val="left"/>
       <w:pPr>
+        <w:tabs>
+          <w:tab w:val="num" w:pos="1800"/>
+        </w:tabs>
         <w:ind w:left="2880" w:hanging="360"/>
       </w:pPr>
     </w:lvl>
@@ -3089,6 +3250,9 @@
       <w:lvlText w:val="%5."/>
       <w:lvlJc w:val="left"/>
       <w:pPr>
+        <w:tabs>
+          <w:tab w:val="num" w:pos="2160"/>
+        </w:tabs>
         <w:ind w:left="3600" w:hanging="360"/>
       </w:pPr>
     </w:lvl>
@@ -3098,6 +3262,9 @@
       <w:lvlText w:val="%6."/>
       <w:lvlJc w:val="right"/>
       <w:pPr>
+        <w:tabs>
+          <w:tab w:val="num" w:pos="2520"/>
+        </w:tabs>
         <w:ind w:left="4320" w:hanging="180"/>
       </w:pPr>
     </w:lvl>
@@ -3107,6 +3274,9 @@
       <w:lvlText w:val="%7."/>
       <w:lvlJc w:val="left"/>
       <w:pPr>
+        <w:tabs>
+          <w:tab w:val="num" w:pos="2880"/>
+        </w:tabs>
         <w:ind w:left="5040" w:hanging="360"/>
       </w:pPr>
     </w:lvl>
@@ -3116,6 +3286,9 @@
       <w:lvlText w:val="%8."/>
       <w:lvlJc w:val="left"/>
       <w:pPr>
+        <w:tabs>
+          <w:tab w:val="num" w:pos="3240"/>
+        </w:tabs>
         <w:ind w:left="5760" w:hanging="360"/>
       </w:pPr>
     </w:lvl>
@@ -3125,6 +3298,9 @@
       <w:lvlText w:val="%9."/>
       <w:lvlJc w:val="right"/>
       <w:pPr>
+        <w:tabs>
+          <w:tab w:val="num" w:pos="3600"/>
+        </w:tabs>
         <w:ind w:left="6480" w:hanging="180"/>
       </w:pPr>
     </w:lvl>
@@ -3137,6 +3313,9 @@
       <w:lvlText w:val=""/>
       <w:lvlJc w:val="left"/>
       <w:pPr>
+        <w:tabs>
+          <w:tab w:val="num" w:pos="0"/>
+        </w:tabs>
         <w:ind w:left="0" w:hanging="0"/>
       </w:pPr>
     </w:lvl>
@@ -3147,6 +3326,9 @@
       <w:lvlText w:val=""/>
       <w:lvlJc w:val="left"/>
       <w:pPr>
+        <w:tabs>
+          <w:tab w:val="num" w:pos="0"/>
+        </w:tabs>
         <w:ind w:left="0" w:hanging="0"/>
       </w:pPr>
     </w:lvl>
@@ -3157,6 +3339,9 @@
       <w:lvlText w:val=""/>
       <w:lvlJc w:val="left"/>
       <w:pPr>
+        <w:tabs>
+          <w:tab w:val="num" w:pos="0"/>
+        </w:tabs>
         <w:ind w:left="0" w:hanging="0"/>
       </w:pPr>
     </w:lvl>
@@ -3167,6 +3352,9 @@
       <w:lvlText w:val=""/>
       <w:lvlJc w:val="left"/>
       <w:pPr>
+        <w:tabs>
+          <w:tab w:val="num" w:pos="0"/>
+        </w:tabs>
         <w:ind w:left="0" w:hanging="0"/>
       </w:pPr>
     </w:lvl>
@@ -3177,6 +3365,9 @@
       <w:lvlText w:val=""/>
       <w:lvlJc w:val="left"/>
       <w:pPr>
+        <w:tabs>
+          <w:tab w:val="num" w:pos="0"/>
+        </w:tabs>
         <w:ind w:left="0" w:hanging="0"/>
       </w:pPr>
     </w:lvl>
@@ -3187,6 +3378,9 @@
       <w:lvlText w:val=""/>
       <w:lvlJc w:val="left"/>
       <w:pPr>
+        <w:tabs>
+          <w:tab w:val="num" w:pos="0"/>
+        </w:tabs>
         <w:ind w:left="0" w:hanging="0"/>
       </w:pPr>
     </w:lvl>
@@ -3197,6 +3391,9 @@
       <w:lvlText w:val=""/>
       <w:lvlJc w:val="left"/>
       <w:pPr>
+        <w:tabs>
+          <w:tab w:val="num" w:pos="0"/>
+        </w:tabs>
         <w:ind w:left="0" w:hanging="0"/>
       </w:pPr>
     </w:lvl>
@@ -3207,6 +3404,9 @@
       <w:lvlText w:val=""/>
       <w:lvlJc w:val="left"/>
       <w:pPr>
+        <w:tabs>
+          <w:tab w:val="num" w:pos="0"/>
+        </w:tabs>
         <w:ind w:left="0" w:hanging="0"/>
       </w:pPr>
     </w:lvl>
@@ -3217,6 +3417,9 @@
       <w:lvlText w:val=""/>
       <w:lvlJc w:val="left"/>
       <w:pPr>
+        <w:tabs>
+          <w:tab w:val="num" w:pos="0"/>
+        </w:tabs>
         <w:ind w:left="0" w:hanging="0"/>
       </w:pPr>
     </w:lvl>

</xml_diff>